<commit_message>
Pouvoir utiliser des retours chariots lorsqu'on rempli un tableau dans un word
</commit_message>
<xml_diff>
--- a/src/test/resources/demo-template.docx
+++ b/src/test/resources/demo-template.docx
@@ -1,6 +1,6 @@
 
 <file path=word/document.xml><?xml version="1.0" encoding="utf-8"?>
-<w:document xmlns:wpc="http://schemas.microsoft.com/office/word/2010/wordprocessingCanvas" xmlns:mc="http://schemas.openxmlformats.org/markup-compatibility/2006" xmlns:o="urn:schemas-microsoft-com:office:office" xmlns:r="http://schemas.openxmlformats.org/officeDocument/2006/relationships" xmlns:m="http://schemas.openxmlformats.org/officeDocument/2006/math" xmlns:v="urn:schemas-microsoft-com:vml" xmlns:wp14="http://schemas.microsoft.com/office/word/2010/wordprocessingDrawing" xmlns:wp="http://schemas.openxmlformats.org/drawingml/2006/wordprocessingDrawing" xmlns:w10="urn:schemas-microsoft-com:office:word" xmlns:w="http://schemas.openxmlformats.org/wordprocessingml/2006/main" xmlns:w14="http://schemas.microsoft.com/office/word/2010/wordml" xmlns:w15="http://schemas.microsoft.com/office/word/2012/wordml" xmlns:wpg="http://schemas.microsoft.com/office/word/2010/wordprocessingGroup" xmlns:wpi="http://schemas.microsoft.com/office/word/2010/wordprocessingInk" xmlns:wne="http://schemas.microsoft.com/office/word/2006/wordml" xmlns:wps="http://schemas.microsoft.com/office/word/2010/wordprocessingShape" mc:Ignorable="w14 w15 wp14">
+<w:document xmlns:wpc="http://schemas.microsoft.com/office/word/2010/wordprocessingCanvas" xmlns:cx="http://schemas.microsoft.com/office/drawing/2014/chartex" xmlns:cx1="http://schemas.microsoft.com/office/drawing/2015/9/8/chartex" xmlns:cx2="http://schemas.microsoft.com/office/drawing/2015/10/21/chartex" xmlns:cx3="http://schemas.microsoft.com/office/drawing/2016/5/9/chartex" xmlns:cx4="http://schemas.microsoft.com/office/drawing/2016/5/10/chartex" xmlns:cx5="http://schemas.microsoft.com/office/drawing/2016/5/11/chartex" xmlns:cx6="http://schemas.microsoft.com/office/drawing/2016/5/12/chartex" xmlns:cx7="http://schemas.microsoft.com/office/drawing/2016/5/13/chartex" xmlns:cx8="http://schemas.microsoft.com/office/drawing/2016/5/14/chartex" xmlns:mc="http://schemas.openxmlformats.org/markup-compatibility/2006" xmlns:aink="http://schemas.microsoft.com/office/drawing/2016/ink" xmlns:am3d="http://schemas.microsoft.com/office/drawing/2017/model3d" xmlns:o="urn:schemas-microsoft-com:office:office" xmlns:r="http://schemas.openxmlformats.org/officeDocument/2006/relationships" xmlns:m="http://schemas.openxmlformats.org/officeDocument/2006/math" xmlns:v="urn:schemas-microsoft-com:vml" xmlns:wp14="http://schemas.microsoft.com/office/word/2010/wordprocessingDrawing" xmlns:wp="http://schemas.openxmlformats.org/drawingml/2006/wordprocessingDrawing" xmlns:w10="urn:schemas-microsoft-com:office:word" xmlns:w="http://schemas.openxmlformats.org/wordprocessingml/2006/main" xmlns:w14="http://schemas.microsoft.com/office/word/2010/wordml" xmlns:w15="http://schemas.microsoft.com/office/word/2012/wordml" xmlns:w16cid="http://schemas.microsoft.com/office/word/2016/wordml/cid" xmlns:w16se="http://schemas.microsoft.com/office/word/2015/wordml/symex" xmlns:wpg="http://schemas.microsoft.com/office/word/2010/wordprocessingGroup" xmlns:wpi="http://schemas.microsoft.com/office/word/2010/wordprocessingInk" xmlns:wne="http://schemas.microsoft.com/office/word/2006/wordml" xmlns:wps="http://schemas.microsoft.com/office/word/2010/wordprocessingShape" mc:Ignorable="w14 w15 w16se w16cid wp14">
   <w:body>
     <w:p>
       <w:r>
@@ -22,7 +22,7 @@
         <w:sdtContent>
           <w:r>
             <w:rPr>
-              <w:rStyle w:val="PlaceholderText"/>
+              <w:rStyle w:val="Textedelespacerserv"/>
             </w:rPr>
             <w:t>Cliquez ici pour taper du texte.</w:t>
           </w:r>
@@ -106,7 +106,7 @@
     </w:p>
     <w:tbl>
       <w:tblPr>
-        <w:tblStyle w:val="TableGrid"/>
+        <w:tblStyle w:val="Grilledutableau"/>
         <w:tblW w:w="0" w:type="auto"/>
         <w:tblLook w:val="04A0" w:firstRow="1" w:lastRow="0" w:firstColumn="1" w:lastColumn="0" w:noHBand="0" w:noVBand="1"/>
       </w:tblPr>
@@ -122,7 +122,15 @@
             <w:tcW w:w="2655" w:type="dxa"/>
           </w:tcPr>
           <w:p>
+            <w:pPr>
+              <w:rPr>
+                <w:rFonts w:ascii="Arial" w:hAnsi="Arial" w:cs="Arial"/>
+              </w:rPr>
+            </w:pPr>
             <w:r>
+              <w:rPr>
+                <w:rFonts w:ascii="Arial" w:hAnsi="Arial" w:cs="Arial"/>
+              </w:rPr>
               <w:t>1ere ligne de tableau</w:t>
             </w:r>
           </w:p>
@@ -131,19 +139,37 @@
           <w:tcPr>
             <w:tcW w:w="2211" w:type="dxa"/>
           </w:tcPr>
-          <w:p/>
+          <w:p>
+            <w:pPr>
+              <w:rPr>
+                <w:rFonts w:ascii="Arial" w:hAnsi="Arial" w:cs="Arial"/>
+              </w:rPr>
+            </w:pPr>
+          </w:p>
         </w:tc>
         <w:tc>
           <w:tcPr>
             <w:tcW w:w="2211" w:type="dxa"/>
           </w:tcPr>
-          <w:p/>
+          <w:p>
+            <w:pPr>
+              <w:rPr>
+                <w:rFonts w:ascii="Arial" w:hAnsi="Arial" w:cs="Arial"/>
+              </w:rPr>
+            </w:pPr>
+          </w:p>
         </w:tc>
         <w:tc>
           <w:tcPr>
             <w:tcW w:w="2211" w:type="dxa"/>
           </w:tcPr>
-          <w:p/>
+          <w:p>
+            <w:pPr>
+              <w:rPr>
+                <w:rFonts w:ascii="Arial" w:hAnsi="Arial" w:cs="Arial"/>
+              </w:rPr>
+            </w:pPr>
+          </w:p>
         </w:tc>
       </w:tr>
       <w:tr>
@@ -152,7 +178,15 @@
             <w:tcW w:w="2655" w:type="dxa"/>
           </w:tcPr>
           <w:p>
+            <w:pPr>
+              <w:rPr>
+                <w:rFonts w:ascii="Arial" w:hAnsi="Arial" w:cs="Arial"/>
+              </w:rPr>
+            </w:pPr>
             <w:r>
+              <w:rPr>
+                <w:rFonts w:ascii="Arial" w:hAnsi="Arial" w:cs="Arial"/>
+              </w:rPr>
               <w:t>1</w:t>
             </w:r>
           </w:p>
@@ -162,8 +196,36 @@
             <w:tcW w:w="2211" w:type="dxa"/>
           </w:tcPr>
           <w:p>
+            <w:pPr>
+              <w:rPr>
+                <w:rFonts w:ascii="Arial" w:hAnsi="Arial" w:cs="Arial"/>
+              </w:rPr>
+            </w:pPr>
             <w:r>
+              <w:rPr>
+                <w:rFonts w:ascii="Arial" w:hAnsi="Arial" w:cs="Arial"/>
+              </w:rPr>
               <w:t>2</w:t>
+            </w:r>
+            <w:bookmarkStart w:id="2" w:name="_GoBack"/>
+            <w:bookmarkEnd w:id="2"/>
+          </w:p>
+        </w:tc>
+        <w:tc>
+          <w:tcPr>
+            <w:tcW w:w="2211" w:type="dxa"/>
+          </w:tcPr>
+          <w:p>
+            <w:pPr>
+              <w:rPr>
+                <w:rFonts w:ascii="Arial" w:hAnsi="Arial" w:cs="Arial"/>
+              </w:rPr>
+            </w:pPr>
+            <w:r>
+              <w:rPr>
+                <w:rFonts w:ascii="Arial" w:hAnsi="Arial" w:cs="Arial"/>
+              </w:rPr>
+              <w:t>3</w:t>
             </w:r>
           </w:p>
         </w:tc>
@@ -172,16 +234,12 @@
             <w:tcW w:w="2211" w:type="dxa"/>
           </w:tcPr>
           <w:p>
-            <w:r>
-              <w:t>3</w:t>
-            </w:r>
+            <w:pPr>
+              <w:rPr>
+                <w:rFonts w:ascii="Arial" w:hAnsi="Arial" w:cs="Arial"/>
+              </w:rPr>
+            </w:pPr>
           </w:p>
-        </w:tc>
-        <w:tc>
-          <w:tcPr>
-            <w:tcW w:w="2211" w:type="dxa"/>
-          </w:tcPr>
-          <w:p/>
         </w:tc>
       </w:tr>
     </w:tbl>
@@ -255,10 +313,7 @@
         </w:p>
       </w:sdtContent>
     </w:sdt>
-    <w:p>
-      <w:bookmarkStart w:id="2" w:name="_GoBack"/>
-      <w:bookmarkEnd w:id="2"/>
-    </w:p>
+    <w:p/>
     <w:sectPr>
       <w:pgSz w:w="11906" w:h="16838"/>
       <w:pgMar w:top="1417" w:right="1417" w:bottom="1417" w:left="1417" w:header="708" w:footer="708" w:gutter="0"/>
@@ -270,8 +325,8 @@
 </file>
 
 <file path=word/numbering.xml><?xml version="1.0" encoding="utf-8"?>
-<w:numbering xmlns:wpc="http://schemas.microsoft.com/office/word/2010/wordprocessingCanvas" xmlns:mc="http://schemas.openxmlformats.org/markup-compatibility/2006" xmlns:o="urn:schemas-microsoft-com:office:office" xmlns:r="http://schemas.openxmlformats.org/officeDocument/2006/relationships" xmlns:m="http://schemas.openxmlformats.org/officeDocument/2006/math" xmlns:v="urn:schemas-microsoft-com:vml" xmlns:wp14="http://schemas.microsoft.com/office/word/2010/wordprocessingDrawing" xmlns:wp="http://schemas.openxmlformats.org/drawingml/2006/wordprocessingDrawing" xmlns:w10="urn:schemas-microsoft-com:office:word" xmlns:w="http://schemas.openxmlformats.org/wordprocessingml/2006/main" xmlns:w14="http://schemas.microsoft.com/office/word/2010/wordml" xmlns:w15="http://schemas.microsoft.com/office/word/2012/wordml" xmlns:wpg="http://schemas.microsoft.com/office/word/2010/wordprocessingGroup" xmlns:wpi="http://schemas.microsoft.com/office/word/2010/wordprocessingInk" xmlns:wne="http://schemas.microsoft.com/office/word/2006/wordml" xmlns:wps="http://schemas.microsoft.com/office/word/2010/wordprocessingShape" mc:Ignorable="w14 w15 wp14">
-  <w:abstractNum w:abstractNumId="0">
+<w:numbering xmlns:wpc="http://schemas.microsoft.com/office/word/2010/wordprocessingCanvas" xmlns:cx="http://schemas.microsoft.com/office/drawing/2014/chartex" xmlns:cx1="http://schemas.microsoft.com/office/drawing/2015/9/8/chartex" xmlns:cx2="http://schemas.microsoft.com/office/drawing/2015/10/21/chartex" xmlns:cx3="http://schemas.microsoft.com/office/drawing/2016/5/9/chartex" xmlns:cx4="http://schemas.microsoft.com/office/drawing/2016/5/10/chartex" xmlns:cx5="http://schemas.microsoft.com/office/drawing/2016/5/11/chartex" xmlns:cx6="http://schemas.microsoft.com/office/drawing/2016/5/12/chartex" xmlns:cx7="http://schemas.microsoft.com/office/drawing/2016/5/13/chartex" xmlns:cx8="http://schemas.microsoft.com/office/drawing/2016/5/14/chartex" xmlns:mc="http://schemas.openxmlformats.org/markup-compatibility/2006" xmlns:aink="http://schemas.microsoft.com/office/drawing/2016/ink" xmlns:am3d="http://schemas.microsoft.com/office/drawing/2017/model3d" xmlns:o="urn:schemas-microsoft-com:office:office" xmlns:r="http://schemas.openxmlformats.org/officeDocument/2006/relationships" xmlns:m="http://schemas.openxmlformats.org/officeDocument/2006/math" xmlns:v="urn:schemas-microsoft-com:vml" xmlns:wp14="http://schemas.microsoft.com/office/word/2010/wordprocessingDrawing" xmlns:wp="http://schemas.openxmlformats.org/drawingml/2006/wordprocessingDrawing" xmlns:w10="urn:schemas-microsoft-com:office:word" xmlns:w="http://schemas.openxmlformats.org/wordprocessingml/2006/main" xmlns:w14="http://schemas.microsoft.com/office/word/2010/wordml" xmlns:w15="http://schemas.microsoft.com/office/word/2012/wordml" xmlns:w16cid="http://schemas.microsoft.com/office/word/2016/wordml/cid" xmlns:w16se="http://schemas.microsoft.com/office/word/2015/wordml/symex" xmlns:wpg="http://schemas.microsoft.com/office/word/2010/wordprocessingGroup" xmlns:wpi="http://schemas.microsoft.com/office/word/2010/wordprocessingInk" xmlns:wne="http://schemas.microsoft.com/office/word/2006/wordml" xmlns:wps="http://schemas.microsoft.com/office/word/2010/wordprocessingShape" mc:Ignorable="w14 w15 w16se w16cid wp14">
+  <w:abstractNum w:abstractNumId="0" w15:restartNumberingAfterBreak="0">
     <w:nsid w:val="36E9589A"/>
     <w:multiLevelType w:val="hybridMultilevel"/>
     <w:tmpl w:val="7E6EB160"/>
@@ -384,7 +439,7 @@
       </w:rPr>
     </w:lvl>
   </w:abstractNum>
-  <w:abstractNum w:abstractNumId="1">
+  <w:abstractNum w:abstractNumId="1" w15:restartNumberingAfterBreak="0">
     <w:nsid w:val="440653F4"/>
     <w:multiLevelType w:val="hybridMultilevel"/>
     <w:tmpl w:val="00680168"/>
@@ -507,7 +562,7 @@
 </file>
 
 <file path=word/styles.xml><?xml version="1.0" encoding="utf-8"?>
-<w:styles xmlns:mc="http://schemas.openxmlformats.org/markup-compatibility/2006" xmlns:r="http://schemas.openxmlformats.org/officeDocument/2006/relationships" xmlns:w="http://schemas.openxmlformats.org/wordprocessingml/2006/main" xmlns:w14="http://schemas.microsoft.com/office/word/2010/wordml" xmlns:w15="http://schemas.microsoft.com/office/word/2012/wordml" mc:Ignorable="w14 w15">
+<w:styles xmlns:mc="http://schemas.openxmlformats.org/markup-compatibility/2006" xmlns:r="http://schemas.openxmlformats.org/officeDocument/2006/relationships" xmlns:w="http://schemas.openxmlformats.org/wordprocessingml/2006/main" xmlns:w14="http://schemas.microsoft.com/office/word/2010/wordml" xmlns:w15="http://schemas.microsoft.com/office/word/2012/wordml" xmlns:w16cid="http://schemas.microsoft.com/office/word/2016/wordml/cid" xmlns:w16se="http://schemas.microsoft.com/office/word/2015/wordml/symex" mc:Ignorable="w14 w15 w16se w16cid">
   <w:docDefaults>
     <w:rPrDefault>
       <w:rPr>
@@ -523,7 +578,7 @@
       </w:pPr>
     </w:pPrDefault>
   </w:docDefaults>
-  <w:latentStyles w:defLockedState="0" w:defUIPriority="99" w:defSemiHidden="0" w:defUnhideWhenUsed="0" w:defQFormat="0" w:count="371">
+  <w:latentStyles w:defLockedState="0" w:defUIPriority="99" w:defSemiHidden="0" w:defUnhideWhenUsed="0" w:defQFormat="0" w:count="375">
     <w:lsdException w:name="Normal" w:uiPriority="0" w:qFormat="1"/>
     <w:lsdException w:name="heading 1" w:uiPriority="9" w:qFormat="1"/>
     <w:lsdException w:name="heading 2" w:semiHidden="1" w:uiPriority="9" w:unhideWhenUsed="1" w:qFormat="1"/>
@@ -629,7 +684,6 @@
     <w:lsdException w:name="HTML Sample" w:semiHidden="1" w:unhideWhenUsed="1"/>
     <w:lsdException w:name="HTML Typewriter" w:semiHidden="1" w:unhideWhenUsed="1"/>
     <w:lsdException w:name="HTML Variable" w:semiHidden="1" w:unhideWhenUsed="1"/>
-    <w:lsdException w:name="Normal Table" w:semiHidden="1" w:unhideWhenUsed="1"/>
     <w:lsdException w:name="annotation subject" w:semiHidden="1" w:unhideWhenUsed="1"/>
     <w:lsdException w:name="No List" w:semiHidden="1" w:unhideWhenUsed="1"/>
     <w:lsdException w:name="Outline List 1" w:semiHidden="1" w:unhideWhenUsed="1"/>
@@ -673,10 +727,8 @@
     <w:lsdException w:name="Table Elegant" w:semiHidden="1" w:unhideWhenUsed="1"/>
     <w:lsdException w:name="Table Professional" w:semiHidden="1" w:unhideWhenUsed="1"/>
     <w:lsdException w:name="Table Subtle 1" w:semiHidden="1" w:unhideWhenUsed="1"/>
-    <w:lsdException w:name="Table Subtle 2" w:semiHidden="1" w:unhideWhenUsed="1"/>
     <w:lsdException w:name="Table Web 1" w:semiHidden="1" w:unhideWhenUsed="1"/>
     <w:lsdException w:name="Table Web 2" w:semiHidden="1" w:unhideWhenUsed="1"/>
-    <w:lsdException w:name="Table Web 3" w:semiHidden="1" w:unhideWhenUsed="1"/>
     <w:lsdException w:name="Balloon Text" w:semiHidden="1" w:unhideWhenUsed="1"/>
     <w:lsdException w:name="Table Grid" w:uiPriority="59"/>
     <w:lsdException w:name="Table Theme" w:semiHidden="1" w:unhideWhenUsed="1"/>
@@ -895,17 +947,21 @@
     <w:lsdException w:name="List Table 5 Dark Accent 6" w:uiPriority="50"/>
     <w:lsdException w:name="List Table 6 Colorful Accent 6" w:uiPriority="51"/>
     <w:lsdException w:name="List Table 7 Colorful Accent 6" w:uiPriority="52"/>
+    <w:lsdException w:name="Mention" w:semiHidden="1" w:unhideWhenUsed="1"/>
+    <w:lsdException w:name="Smart Hyperlink" w:semiHidden="1" w:unhideWhenUsed="1"/>
+    <w:lsdException w:name="Hashtag" w:semiHidden="1" w:unhideWhenUsed="1"/>
+    <w:lsdException w:name="Unresolved Mention" w:semiHidden="1" w:unhideWhenUsed="1"/>
   </w:latentStyles>
   <w:style w:type="paragraph" w:default="1" w:styleId="Normal">
     <w:name w:val="Normal"/>
     <w:qFormat/>
     <w:rsid w:val="00D7402C"/>
   </w:style>
-  <w:style w:type="paragraph" w:styleId="Heading1">
+  <w:style w:type="paragraph" w:styleId="Titre1">
     <w:name w:val="heading 1"/>
     <w:basedOn w:val="Normal"/>
     <w:next w:val="Normal"/>
-    <w:link w:val="Heading1Char"/>
+    <w:link w:val="Titre1Car"/>
     <w:uiPriority w:val="9"/>
     <w:qFormat/>
     <w:rsid w:val="00E9122D"/>
@@ -924,13 +980,13 @@
       <w:szCs w:val="28"/>
     </w:rPr>
   </w:style>
-  <w:style w:type="character" w:default="1" w:styleId="DefaultParagraphFont">
+  <w:style w:type="character" w:default="1" w:styleId="Policepardfaut">
     <w:name w:val="Default Paragraph Font"/>
     <w:uiPriority w:val="1"/>
     <w:semiHidden/>
     <w:unhideWhenUsed/>
   </w:style>
-  <w:style w:type="table" w:default="1" w:styleId="TableNormal">
+  <w:style w:type="table" w:default="1" w:styleId="TableauNormal">
     <w:name w:val="Normal Table"/>
     <w:uiPriority w:val="99"/>
     <w:semiHidden/>
@@ -945,15 +1001,15 @@
       </w:tblCellMar>
     </w:tblPr>
   </w:style>
-  <w:style w:type="numbering" w:default="1" w:styleId="NoList">
+  <w:style w:type="numbering" w:default="1" w:styleId="Aucuneliste">
     <w:name w:val="No List"/>
     <w:uiPriority w:val="99"/>
     <w:semiHidden/>
     <w:unhideWhenUsed/>
   </w:style>
-  <w:style w:type="character" w:styleId="PlaceholderText">
+  <w:style w:type="character" w:styleId="Textedelespacerserv">
     <w:name w:val="Placeholder Text"/>
-    <w:basedOn w:val="DefaultParagraphFont"/>
+    <w:basedOn w:val="Policepardfaut"/>
     <w:uiPriority w:val="99"/>
     <w:semiHidden/>
     <w:rsid w:val="0020380C"/>
@@ -961,10 +1017,10 @@
       <w:color w:val="808080"/>
     </w:rPr>
   </w:style>
-  <w:style w:type="paragraph" w:styleId="BalloonText">
+  <w:style w:type="paragraph" w:styleId="Textedebulles">
     <w:name w:val="Balloon Text"/>
     <w:basedOn w:val="Normal"/>
-    <w:link w:val="BalloonTextChar"/>
+    <w:link w:val="TextedebullesCar"/>
     <w:uiPriority w:val="99"/>
     <w:semiHidden/>
     <w:unhideWhenUsed/>
@@ -978,10 +1034,10 @@
       <w:szCs w:val="16"/>
     </w:rPr>
   </w:style>
-  <w:style w:type="character" w:customStyle="1" w:styleId="BalloonTextChar">
-    <w:name w:val="Balloon Text Char"/>
-    <w:basedOn w:val="DefaultParagraphFont"/>
-    <w:link w:val="BalloonText"/>
+  <w:style w:type="character" w:customStyle="1" w:styleId="TextedebullesCar">
+    <w:name w:val="Texte de bulles Car"/>
+    <w:basedOn w:val="Policepardfaut"/>
+    <w:link w:val="Textedebulles"/>
     <w:uiPriority w:val="99"/>
     <w:semiHidden/>
     <w:rsid w:val="0020380C"/>
@@ -991,10 +1047,10 @@
       <w:szCs w:val="16"/>
     </w:rPr>
   </w:style>
-  <w:style w:type="character" w:customStyle="1" w:styleId="Heading1Char">
-    <w:name w:val="Heading 1 Char"/>
-    <w:basedOn w:val="DefaultParagraphFont"/>
-    <w:link w:val="Heading1"/>
+  <w:style w:type="character" w:customStyle="1" w:styleId="Titre1Car">
+    <w:name w:val="Titre 1 Car"/>
+    <w:basedOn w:val="Policepardfaut"/>
+    <w:link w:val="Titre1"/>
     <w:uiPriority w:val="9"/>
     <w:rsid w:val="00E9122D"/>
     <w:rPr>
@@ -1006,7 +1062,7 @@
       <w:szCs w:val="28"/>
     </w:rPr>
   </w:style>
-  <w:style w:type="paragraph" w:styleId="NoSpacing">
+  <w:style w:type="paragraph" w:styleId="Sansinterligne">
     <w:name w:val="No Spacing"/>
     <w:uiPriority w:val="1"/>
     <w:qFormat/>
@@ -1015,16 +1071,15 @@
       <w:spacing w:after="0" w:line="240" w:lineRule="auto"/>
     </w:pPr>
   </w:style>
-  <w:style w:type="table" w:styleId="TableGrid">
+  <w:style w:type="table" w:styleId="Grilledutableau">
     <w:name w:val="Table Grid"/>
-    <w:basedOn w:val="TableNormal"/>
+    <w:basedOn w:val="TableauNormal"/>
     <w:uiPriority w:val="59"/>
     <w:rsid w:val="00E9122D"/>
     <w:pPr>
       <w:spacing w:after="0" w:line="240" w:lineRule="auto"/>
     </w:pPr>
     <w:tblPr>
-      <w:tblInd w:w="0" w:type="dxa"/>
       <w:tblBorders>
         <w:top w:val="single" w:sz="4" w:space="0" w:color="000000" w:themeColor="text1"/>
         <w:left w:val="single" w:sz="4" w:space="0" w:color="000000" w:themeColor="text1"/>
@@ -1033,15 +1088,9 @@
         <w:insideH w:val="single" w:sz="4" w:space="0" w:color="000000" w:themeColor="text1"/>
         <w:insideV w:val="single" w:sz="4" w:space="0" w:color="000000" w:themeColor="text1"/>
       </w:tblBorders>
-      <w:tblCellMar>
-        <w:top w:w="0" w:type="dxa"/>
-        <w:left w:w="108" w:type="dxa"/>
-        <w:bottom w:w="0" w:type="dxa"/>
-        <w:right w:w="108" w:type="dxa"/>
-      </w:tblCellMar>
     </w:tblPr>
   </w:style>
-  <w:style w:type="paragraph" w:styleId="ListParagraph">
+  <w:style w:type="paragraph" w:styleId="Paragraphedeliste">
     <w:name w:val="List Paragraph"/>
     <w:basedOn w:val="Normal"/>
     <w:uiPriority w:val="34"/>
@@ -1056,7 +1105,7 @@
 </file>
 
 <file path=word/glossary/document.xml><?xml version="1.0" encoding="utf-8"?>
-<w:glossaryDocument xmlns:wpc="http://schemas.microsoft.com/office/word/2010/wordprocessingCanvas" xmlns:mc="http://schemas.openxmlformats.org/markup-compatibility/2006" xmlns:o="urn:schemas-microsoft-com:office:office" xmlns:r="http://schemas.openxmlformats.org/officeDocument/2006/relationships" xmlns:m="http://schemas.openxmlformats.org/officeDocument/2006/math" xmlns:v="urn:schemas-microsoft-com:vml" xmlns:wp14="http://schemas.microsoft.com/office/word/2010/wordprocessingDrawing" xmlns:wp="http://schemas.openxmlformats.org/drawingml/2006/wordprocessingDrawing" xmlns:w10="urn:schemas-microsoft-com:office:word" xmlns:w="http://schemas.openxmlformats.org/wordprocessingml/2006/main" xmlns:w14="http://schemas.microsoft.com/office/word/2010/wordml" xmlns:w15="http://schemas.microsoft.com/office/word/2012/wordml" xmlns:wpg="http://schemas.microsoft.com/office/word/2010/wordprocessingGroup" xmlns:wpi="http://schemas.microsoft.com/office/word/2010/wordprocessingInk" xmlns:wne="http://schemas.microsoft.com/office/word/2006/wordml" xmlns:wps="http://schemas.microsoft.com/office/word/2010/wordprocessingShape" mc:Ignorable="w14 w15 wp14">
+<w:glossaryDocument xmlns:wpc="http://schemas.microsoft.com/office/word/2010/wordprocessingCanvas" xmlns:cx="http://schemas.microsoft.com/office/drawing/2014/chartex" xmlns:cx1="http://schemas.microsoft.com/office/drawing/2015/9/8/chartex" xmlns:cx2="http://schemas.microsoft.com/office/drawing/2015/10/21/chartex" xmlns:cx3="http://schemas.microsoft.com/office/drawing/2016/5/9/chartex" xmlns:cx4="http://schemas.microsoft.com/office/drawing/2016/5/10/chartex" xmlns:cx5="http://schemas.microsoft.com/office/drawing/2016/5/11/chartex" xmlns:cx6="http://schemas.microsoft.com/office/drawing/2016/5/12/chartex" xmlns:cx7="http://schemas.microsoft.com/office/drawing/2016/5/13/chartex" xmlns:cx8="http://schemas.microsoft.com/office/drawing/2016/5/14/chartex" xmlns:mc="http://schemas.openxmlformats.org/markup-compatibility/2006" xmlns:aink="http://schemas.microsoft.com/office/drawing/2016/ink" xmlns:am3d="http://schemas.microsoft.com/office/drawing/2017/model3d" xmlns:o="urn:schemas-microsoft-com:office:office" xmlns:r="http://schemas.openxmlformats.org/officeDocument/2006/relationships" xmlns:m="http://schemas.openxmlformats.org/officeDocument/2006/math" xmlns:v="urn:schemas-microsoft-com:vml" xmlns:wp14="http://schemas.microsoft.com/office/word/2010/wordprocessingDrawing" xmlns:wp="http://schemas.openxmlformats.org/drawingml/2006/wordprocessingDrawing" xmlns:w10="urn:schemas-microsoft-com:office:word" xmlns:w="http://schemas.openxmlformats.org/wordprocessingml/2006/main" xmlns:w14="http://schemas.microsoft.com/office/word/2010/wordml" xmlns:w15="http://schemas.microsoft.com/office/word/2012/wordml" xmlns:w16cid="http://schemas.microsoft.com/office/word/2016/wordml/cid" xmlns:w16se="http://schemas.microsoft.com/office/word/2015/wordml/symex" xmlns:wpg="http://schemas.microsoft.com/office/word/2010/wordprocessingGroup" xmlns:wpi="http://schemas.microsoft.com/office/word/2010/wordprocessingInk" xmlns:wne="http://schemas.microsoft.com/office/word/2006/wordml" xmlns:wps="http://schemas.microsoft.com/office/word/2010/wordprocessingShape" mc:Ignorable="w14 w15 w16se w16cid wp14">
   <w:docParts>
     <w:docPart>
       <w:docPartPr>
@@ -1080,7 +1129,7 @@
           </w:pPr>
           <w:r>
             <w:rPr>
-              <w:rStyle w:val="PlaceholderText"/>
+              <w:rStyle w:val="Textedelespacerserv"/>
             </w:rPr>
             <w:t>Cliquez ici pour taper du texte.</w:t>
           </w:r>
@@ -1092,7 +1141,7 @@
 </file>
 
 <file path=word/glossary/fontTable.xml><?xml version="1.0" encoding="utf-8"?>
-<w:fonts xmlns:mc="http://schemas.openxmlformats.org/markup-compatibility/2006" xmlns:r="http://schemas.openxmlformats.org/officeDocument/2006/relationships" xmlns:w="http://schemas.openxmlformats.org/wordprocessingml/2006/main" xmlns:w14="http://schemas.microsoft.com/office/word/2010/wordml" xmlns:w15="http://schemas.microsoft.com/office/word/2012/wordml" mc:Ignorable="w14 w15">
+<w:fonts xmlns:mc="http://schemas.openxmlformats.org/markup-compatibility/2006" xmlns:r="http://schemas.openxmlformats.org/officeDocument/2006/relationships" xmlns:w="http://schemas.openxmlformats.org/wordprocessingml/2006/main" xmlns:w14="http://schemas.microsoft.com/office/word/2010/wordml" xmlns:w15="http://schemas.microsoft.com/office/word/2012/wordml" xmlns:w16cid="http://schemas.microsoft.com/office/word/2016/wordml/cid" xmlns:w16se="http://schemas.microsoft.com/office/word/2015/wordml/symex" mc:Ignorable="w14 w15 w16se w16cid">
   <w:font w:name="Symbol">
     <w:panose1 w:val="05050102010706020507"/>
     <w:charset w:val="02"/>
@@ -1105,14 +1154,14 @@
     <w:charset w:val="00"/>
     <w:family w:val="roman"/>
     <w:pitch w:val="variable"/>
-    <w:sig w:usb0="E0002EFF" w:usb1="C0007843" w:usb2="00000009" w:usb3="00000000" w:csb0="000001FF" w:csb1="00000000"/>
+    <w:sig w:usb0="E0002EFF" w:usb1="C000785B" w:usb2="00000009" w:usb3="00000000" w:csb0="000001FF" w:csb1="00000000"/>
   </w:font>
   <w:font w:name="Courier New">
     <w:panose1 w:val="02070309020205020404"/>
     <w:charset w:val="00"/>
     <w:family w:val="modern"/>
     <w:pitch w:val="fixed"/>
-    <w:sig w:usb0="E0002AFF" w:usb1="C0007843" w:usb2="00000009" w:usb3="00000000" w:csb0="000001FF" w:csb1="00000000"/>
+    <w:sig w:usb0="E0002EFF" w:usb1="C0007843" w:usb2="00000009" w:usb3="00000000" w:csb0="000001FF" w:csb1="00000000"/>
   </w:font>
   <w:font w:name="Wingdings">
     <w:panose1 w:val="05000000000000000000"/>
@@ -1126,22 +1175,21 @@
     <w:charset w:val="00"/>
     <w:family w:val="swiss"/>
     <w:pitch w:val="variable"/>
-    <w:sig w:usb0="E00002FF" w:usb1="4000ACFF" w:usb2="00000001" w:usb3="00000000" w:csb0="0000019F" w:csb1="00000000"/>
+    <w:sig w:usb0="E0002AFF" w:usb1="C000247B" w:usb2="00000009" w:usb3="00000000" w:csb0="000001FF" w:csb1="00000000"/>
   </w:font>
   <w:font w:name="Cambria">
     <w:panose1 w:val="02040503050406030204"/>
     <w:charset w:val="00"/>
     <w:family w:val="roman"/>
     <w:pitch w:val="variable"/>
-    <w:sig w:usb0="E00002FF" w:usb1="400004FF" w:usb2="00000000" w:usb3="00000000" w:csb0="0000019F" w:csb1="00000000"/>
+    <w:sig w:usb0="E00006FF" w:usb1="420024FF" w:usb2="02000000" w:usb3="00000000" w:csb0="0000019F" w:csb1="00000000"/>
   </w:font>
   <w:font w:name="Tahoma">
     <w:panose1 w:val="020B0604030504040204"/>
     <w:charset w:val="00"/>
     <w:family w:val="swiss"/>
-    <w:notTrueType/>
     <w:pitch w:val="variable"/>
-    <w:sig w:usb0="00000003" w:usb1="00000000" w:usb2="00000000" w:usb3="00000000" w:csb0="00000001" w:csb1="00000000"/>
+    <w:sig w:usb0="E1002EFF" w:usb1="C000605B" w:usb2="00000029" w:usb3="00000000" w:csb0="000101FF" w:csb1="00000000"/>
   </w:font>
   <w:font w:name="MS Gothic">
     <w:altName w:val="ＭＳ ゴシック"/>
@@ -1151,18 +1199,25 @@
     <w:pitch w:val="fixed"/>
     <w:sig w:usb0="E00002FF" w:usb1="6AC7FDFB" w:usb2="08000012" w:usb3="00000000" w:csb0="0002009F" w:csb1="00000000"/>
   </w:font>
+  <w:font w:name="Arial">
+    <w:panose1 w:val="020B0604020202020204"/>
+    <w:charset w:val="00"/>
+    <w:family w:val="swiss"/>
+    <w:pitch w:val="variable"/>
+    <w:sig w:usb0="E0002EFF" w:usb1="C000785B" w:usb2="00000009" w:usb3="00000000" w:csb0="000001FF" w:csb1="00000000"/>
+  </w:font>
   <w:font w:name="Calibri Light">
     <w:panose1 w:val="020F0302020204030204"/>
     <w:charset w:val="00"/>
     <w:family w:val="swiss"/>
     <w:pitch w:val="variable"/>
-    <w:sig w:usb0="A00002EF" w:usb1="4000207B" w:usb2="00000000" w:usb3="00000000" w:csb0="0000019F" w:csb1="00000000"/>
+    <w:sig w:usb0="E0002AFF" w:usb1="C000247B" w:usb2="00000009" w:usb3="00000000" w:csb0="000001FF" w:csb1="00000000"/>
   </w:font>
 </w:fonts>
 </file>
 
 <file path=word/glossary/settings.xml><?xml version="1.0" encoding="utf-8"?>
-<w:settings xmlns:mc="http://schemas.openxmlformats.org/markup-compatibility/2006" xmlns:o="urn:schemas-microsoft-com:office:office" xmlns:r="http://schemas.openxmlformats.org/officeDocument/2006/relationships" xmlns:m="http://schemas.openxmlformats.org/officeDocument/2006/math" xmlns:v="urn:schemas-microsoft-com:vml" xmlns:w10="urn:schemas-microsoft-com:office:word" xmlns:w="http://schemas.openxmlformats.org/wordprocessingml/2006/main" xmlns:w14="http://schemas.microsoft.com/office/word/2010/wordml" xmlns:w15="http://schemas.microsoft.com/office/word/2012/wordml" xmlns:sl="http://schemas.openxmlformats.org/schemaLibrary/2006/main" mc:Ignorable="w14 w15">
+<w:settings xmlns:mc="http://schemas.openxmlformats.org/markup-compatibility/2006" xmlns:o="urn:schemas-microsoft-com:office:office" xmlns:r="http://schemas.openxmlformats.org/officeDocument/2006/relationships" xmlns:m="http://schemas.openxmlformats.org/officeDocument/2006/math" xmlns:v="urn:schemas-microsoft-com:vml" xmlns:w10="urn:schemas-microsoft-com:office:word" xmlns:w="http://schemas.openxmlformats.org/wordprocessingml/2006/main" xmlns:w14="http://schemas.microsoft.com/office/word/2010/wordml" xmlns:w15="http://schemas.microsoft.com/office/word/2012/wordml" xmlns:w16cid="http://schemas.microsoft.com/office/word/2016/wordml/cid" xmlns:w16se="http://schemas.microsoft.com/office/word/2015/wordml/symex" xmlns:sl="http://schemas.openxmlformats.org/schemaLibrary/2006/main" mc:Ignorable="w14 w15 w16se w16cid">
   <w:view w:val="normal"/>
   <w:defaultTabStop w:val="708"/>
   <w:hyphenationZone w:val="425"/>
@@ -1170,6 +1225,7 @@
   <w:compat>
     <w:useFELayout/>
     <w:compatSetting w:name="compatibilityMode" w:uri="http://schemas.microsoft.com/office/word" w:val="12"/>
+    <w:compatSetting w:name="useWord2013TrackBottomHyphenation" w:uri="http://schemas.microsoft.com/office/word" w:val="1"/>
   </w:compat>
   <w:rsids>
     <w:rsidRoot w:val="00C9155F"/>
@@ -1183,6 +1239,7 @@
     <w:rsid w:val="00762B8B"/>
     <w:rsid w:val="007D2FA0"/>
     <w:rsid w:val="00801796"/>
+    <w:rsid w:val="00872C12"/>
     <w:rsid w:val="00884C3E"/>
     <w:rsid w:val="00893770"/>
     <w:rsid w:val="009B07FF"/>
@@ -1215,7 +1272,7 @@
 </file>
 
 <file path=word/glossary/styles.xml><?xml version="1.0" encoding="utf-8"?>
-<w:styles xmlns:mc="http://schemas.openxmlformats.org/markup-compatibility/2006" xmlns:r="http://schemas.openxmlformats.org/officeDocument/2006/relationships" xmlns:w="http://schemas.openxmlformats.org/wordprocessingml/2006/main" xmlns:w14="http://schemas.microsoft.com/office/word/2010/wordml" xmlns:w15="http://schemas.microsoft.com/office/word/2012/wordml" mc:Ignorable="w14 w15">
+<w:styles xmlns:mc="http://schemas.openxmlformats.org/markup-compatibility/2006" xmlns:r="http://schemas.openxmlformats.org/officeDocument/2006/relationships" xmlns:w="http://schemas.openxmlformats.org/wordprocessingml/2006/main" xmlns:w14="http://schemas.microsoft.com/office/word/2010/wordml" xmlns:w15="http://schemas.microsoft.com/office/word/2012/wordml" xmlns:w16cid="http://schemas.microsoft.com/office/word/2016/wordml/cid" xmlns:w16se="http://schemas.microsoft.com/office/word/2015/wordml/symex" mc:Ignorable="w14 w15 w16se w16cid">
   <w:docDefaults>
     <w:rPrDefault>
       <w:rPr>
@@ -1231,7 +1288,7 @@
       </w:pPr>
     </w:pPrDefault>
   </w:docDefaults>
-  <w:latentStyles w:defLockedState="0" w:defUIPriority="99" w:defSemiHidden="0" w:defUnhideWhenUsed="0" w:defQFormat="0" w:count="371">
+  <w:latentStyles w:defLockedState="0" w:defUIPriority="99" w:defSemiHidden="0" w:defUnhideWhenUsed="0" w:defQFormat="0" w:count="375">
     <w:lsdException w:name="Normal" w:uiPriority="0" w:qFormat="1"/>
     <w:lsdException w:name="heading 1" w:uiPriority="9" w:qFormat="1"/>
     <w:lsdException w:name="heading 2" w:semiHidden="1" w:uiPriority="9" w:unhideWhenUsed="1" w:qFormat="1"/>
@@ -1337,7 +1394,6 @@
     <w:lsdException w:name="HTML Sample" w:semiHidden="1" w:unhideWhenUsed="1"/>
     <w:lsdException w:name="HTML Typewriter" w:semiHidden="1" w:unhideWhenUsed="1"/>
     <w:lsdException w:name="HTML Variable" w:semiHidden="1" w:unhideWhenUsed="1"/>
-    <w:lsdException w:name="Normal Table" w:semiHidden="1" w:unhideWhenUsed="1"/>
     <w:lsdException w:name="annotation subject" w:semiHidden="1" w:unhideWhenUsed="1"/>
     <w:lsdException w:name="No List" w:semiHidden="1" w:unhideWhenUsed="1"/>
     <w:lsdException w:name="Outline List 1" w:semiHidden="1" w:unhideWhenUsed="1"/>
@@ -1381,10 +1437,8 @@
     <w:lsdException w:name="Table Elegant" w:semiHidden="1" w:unhideWhenUsed="1"/>
     <w:lsdException w:name="Table Professional" w:semiHidden="1" w:unhideWhenUsed="1"/>
     <w:lsdException w:name="Table Subtle 1" w:semiHidden="1" w:unhideWhenUsed="1"/>
-    <w:lsdException w:name="Table Subtle 2" w:semiHidden="1" w:unhideWhenUsed="1"/>
     <w:lsdException w:name="Table Web 1" w:semiHidden="1" w:unhideWhenUsed="1"/>
     <w:lsdException w:name="Table Web 2" w:semiHidden="1" w:unhideWhenUsed="1"/>
-    <w:lsdException w:name="Table Web 3" w:semiHidden="1" w:unhideWhenUsed="1"/>
     <w:lsdException w:name="Balloon Text" w:semiHidden="1" w:unhideWhenUsed="1"/>
     <w:lsdException w:name="Table Grid" w:uiPriority="59"/>
     <w:lsdException w:name="Table Theme" w:semiHidden="1" w:unhideWhenUsed="1"/>
@@ -1603,19 +1657,23 @@
     <w:lsdException w:name="List Table 5 Dark Accent 6" w:uiPriority="50"/>
     <w:lsdException w:name="List Table 6 Colorful Accent 6" w:uiPriority="51"/>
     <w:lsdException w:name="List Table 7 Colorful Accent 6" w:uiPriority="52"/>
+    <w:lsdException w:name="Mention" w:semiHidden="1" w:unhideWhenUsed="1"/>
+    <w:lsdException w:name="Smart Hyperlink" w:semiHidden="1" w:unhideWhenUsed="1"/>
+    <w:lsdException w:name="Hashtag" w:semiHidden="1" w:unhideWhenUsed="1"/>
+    <w:lsdException w:name="Unresolved Mention" w:semiHidden="1" w:unhideWhenUsed="1"/>
   </w:latentStyles>
   <w:style w:type="paragraph" w:default="1" w:styleId="Normal">
     <w:name w:val="Normal"/>
     <w:qFormat/>
     <w:rsid w:val="00893770"/>
   </w:style>
-  <w:style w:type="character" w:default="1" w:styleId="DefaultParagraphFont">
+  <w:style w:type="character" w:default="1" w:styleId="Policepardfaut">
     <w:name w:val="Default Paragraph Font"/>
     <w:uiPriority w:val="1"/>
     <w:semiHidden/>
     <w:unhideWhenUsed/>
   </w:style>
-  <w:style w:type="table" w:default="1" w:styleId="TableNormal">
+  <w:style w:type="table" w:default="1" w:styleId="TableauNormal">
     <w:name w:val="Normal Table"/>
     <w:uiPriority w:val="99"/>
     <w:semiHidden/>
@@ -1630,15 +1688,15 @@
       </w:tblCellMar>
     </w:tblPr>
   </w:style>
-  <w:style w:type="numbering" w:default="1" w:styleId="NoList">
+  <w:style w:type="numbering" w:default="1" w:styleId="Aucuneliste">
     <w:name w:val="No List"/>
     <w:uiPriority w:val="99"/>
     <w:semiHidden/>
     <w:unhideWhenUsed/>
   </w:style>
-  <w:style w:type="character" w:styleId="PlaceholderText">
+  <w:style w:type="character" w:styleId="Textedelespacerserv">
     <w:name w:val="Placeholder Text"/>
-    <w:basedOn w:val="DefaultParagraphFont"/>
+    <w:basedOn w:val="Policepardfaut"/>
     <w:uiPriority w:val="99"/>
     <w:semiHidden/>
     <w:rsid w:val="00C57463"/>
@@ -1662,7 +1720,7 @@
 </file>
 
 <file path=word/glossary/webSettings.xml><?xml version="1.0" encoding="utf-8"?>
-<w:webSettings xmlns:mc="http://schemas.openxmlformats.org/markup-compatibility/2006" xmlns:r="http://schemas.openxmlformats.org/officeDocument/2006/relationships" xmlns:w="http://schemas.openxmlformats.org/wordprocessingml/2006/main" xmlns:w14="http://schemas.microsoft.com/office/word/2010/wordml" xmlns:w15="http://schemas.microsoft.com/office/word/2012/wordml" mc:Ignorable="w14 w15">
+<w:webSettings xmlns:mc="http://schemas.openxmlformats.org/markup-compatibility/2006" xmlns:r="http://schemas.openxmlformats.org/officeDocument/2006/relationships" xmlns:w="http://schemas.openxmlformats.org/wordprocessingml/2006/main" xmlns:w14="http://schemas.microsoft.com/office/word/2010/wordml" xmlns:w15="http://schemas.microsoft.com/office/word/2012/wordml" xmlns:w16cid="http://schemas.microsoft.com/office/word/2016/wordml/cid" xmlns:w16se="http://schemas.microsoft.com/office/word/2015/wordml/symex" mc:Ignorable="w14 w15 w16se w16cid">
   <w:optimizeForBrowser/>
   <w:allowPNG/>
 </w:webSettings>

</xml_diff>

<commit_message>
Ajout d'une fonctionnalité pour utiliser des templates multiples lors de l'édition docx
</commit_message>
<xml_diff>
--- a/src/test/resources/demo-template.docx
+++ b/src/test/resources/demo-template.docx
@@ -1,6 +1,6 @@
 
 <file path=word/document.xml><?xml version="1.0" encoding="utf-8"?>
-<w:document xmlns:wpc="http://schemas.microsoft.com/office/word/2010/wordprocessingCanvas" xmlns:cx="http://schemas.microsoft.com/office/drawing/2014/chartex" xmlns:cx1="http://schemas.microsoft.com/office/drawing/2015/9/8/chartex" xmlns:cx2="http://schemas.microsoft.com/office/drawing/2015/10/21/chartex" xmlns:cx3="http://schemas.microsoft.com/office/drawing/2016/5/9/chartex" xmlns:cx4="http://schemas.microsoft.com/office/drawing/2016/5/10/chartex" xmlns:cx5="http://schemas.microsoft.com/office/drawing/2016/5/11/chartex" xmlns:cx6="http://schemas.microsoft.com/office/drawing/2016/5/12/chartex" xmlns:cx7="http://schemas.microsoft.com/office/drawing/2016/5/13/chartex" xmlns:cx8="http://schemas.microsoft.com/office/drawing/2016/5/14/chartex" xmlns:mc="http://schemas.openxmlformats.org/markup-compatibility/2006" xmlns:aink="http://schemas.microsoft.com/office/drawing/2016/ink" xmlns:am3d="http://schemas.microsoft.com/office/drawing/2017/model3d" xmlns:o="urn:schemas-microsoft-com:office:office" xmlns:r="http://schemas.openxmlformats.org/officeDocument/2006/relationships" xmlns:m="http://schemas.openxmlformats.org/officeDocument/2006/math" xmlns:v="urn:schemas-microsoft-com:vml" xmlns:wp14="http://schemas.microsoft.com/office/word/2010/wordprocessingDrawing" xmlns:wp="http://schemas.openxmlformats.org/drawingml/2006/wordprocessingDrawing" xmlns:w10="urn:schemas-microsoft-com:office:word" xmlns:w="http://schemas.openxmlformats.org/wordprocessingml/2006/main" xmlns:w14="http://schemas.microsoft.com/office/word/2010/wordml" xmlns:w15="http://schemas.microsoft.com/office/word/2012/wordml" xmlns:w16cid="http://schemas.microsoft.com/office/word/2016/wordml/cid" xmlns:w16se="http://schemas.microsoft.com/office/word/2015/wordml/symex" xmlns:wpg="http://schemas.microsoft.com/office/word/2010/wordprocessingGroup" xmlns:wpi="http://schemas.microsoft.com/office/word/2010/wordprocessingInk" xmlns:wne="http://schemas.microsoft.com/office/word/2006/wordml" xmlns:wps="http://schemas.microsoft.com/office/word/2010/wordprocessingShape" mc:Ignorable="w14 w15 w16se w16cid wp14">
+<w:document xmlns:wpc="http://schemas.microsoft.com/office/word/2010/wordprocessingCanvas" xmlns:cx="http://schemas.microsoft.com/office/drawing/2014/chartex" xmlns:cx1="http://schemas.microsoft.com/office/drawing/2015/9/8/chartex" xmlns:mc="http://schemas.openxmlformats.org/markup-compatibility/2006" xmlns:o="urn:schemas-microsoft-com:office:office" xmlns:r="http://schemas.openxmlformats.org/officeDocument/2006/relationships" xmlns:m="http://schemas.openxmlformats.org/officeDocument/2006/math" xmlns:v="urn:schemas-microsoft-com:vml" xmlns:wp14="http://schemas.microsoft.com/office/word/2010/wordprocessingDrawing" xmlns:wp="http://schemas.openxmlformats.org/drawingml/2006/wordprocessingDrawing" xmlns:w10="urn:schemas-microsoft-com:office:word" xmlns:w="http://schemas.openxmlformats.org/wordprocessingml/2006/main" xmlns:w14="http://schemas.microsoft.com/office/word/2010/wordml" xmlns:w15="http://schemas.microsoft.com/office/word/2012/wordml" xmlns:w16se="http://schemas.microsoft.com/office/word/2015/wordml/symex" xmlns:wpg="http://schemas.microsoft.com/office/word/2010/wordprocessingGroup" xmlns:wpi="http://schemas.microsoft.com/office/word/2010/wordprocessingInk" xmlns:wne="http://schemas.microsoft.com/office/word/2006/wordml" xmlns:wps="http://schemas.microsoft.com/office/word/2010/wordprocessingShape" mc:Ignorable="w14 w15 w16se wp14">
   <w:body>
     <w:p>
       <w:r>
@@ -207,8 +207,6 @@
               </w:rPr>
               <w:t>2</w:t>
             </w:r>
-            <w:bookmarkStart w:id="2" w:name="_GoBack"/>
-            <w:bookmarkEnd w:id="2"/>
           </w:p>
         </w:tc>
         <w:tc>
@@ -313,6 +311,168 @@
         </w:p>
       </w:sdtContent>
     </w:sdt>
+    <w:bookmarkStart w:id="2" w:name="_GoBack" w:displacedByCustomXml="prev"/>
+    <w:bookmarkEnd w:id="2" w:displacedByCustomXml="prev"/>
+    <w:tbl>
+      <w:tblPr>
+        <w:tblStyle w:val="Grilledutableau"/>
+        <w:tblW w:w="0" w:type="auto"/>
+        <w:tblLook w:val="04A0" w:firstRow="1" w:lastRow="0" w:firstColumn="1" w:lastColumn="0" w:noHBand="0" w:noVBand="1"/>
+      </w:tblPr>
+      <w:tblGrid>
+        <w:gridCol w:w="2655"/>
+        <w:gridCol w:w="2211"/>
+        <w:gridCol w:w="2211"/>
+        <w:gridCol w:w="2211"/>
+      </w:tblGrid>
+      <w:tr>
+        <w:tc>
+          <w:tcPr>
+            <w:tcW w:w="2655" w:type="dxa"/>
+          </w:tcPr>
+          <w:p>
+            <w:pPr>
+              <w:rPr>
+                <w:rFonts w:ascii="Arial" w:hAnsi="Arial" w:cs="Arial"/>
+              </w:rPr>
+            </w:pPr>
+            <w:proofErr w:type="spellStart"/>
+            <w:r>
+              <w:rPr>
+                <w:rFonts w:ascii="Arial" w:hAnsi="Arial" w:cs="Arial"/>
+              </w:rPr>
+              <w:t>Test_tableau_multiple</w:t>
+            </w:r>
+            <w:proofErr w:type="spellEnd"/>
+          </w:p>
+        </w:tc>
+        <w:tc>
+          <w:tcPr>
+            <w:tcW w:w="2211" w:type="dxa"/>
+          </w:tcPr>
+          <w:p>
+            <w:pPr>
+              <w:rPr>
+                <w:rFonts w:ascii="Arial" w:hAnsi="Arial" w:cs="Arial"/>
+              </w:rPr>
+            </w:pPr>
+          </w:p>
+        </w:tc>
+        <w:tc>
+          <w:tcPr>
+            <w:tcW w:w="2211" w:type="dxa"/>
+          </w:tcPr>
+          <w:p>
+            <w:pPr>
+              <w:rPr>
+                <w:rFonts w:ascii="Arial" w:hAnsi="Arial" w:cs="Arial"/>
+              </w:rPr>
+            </w:pPr>
+          </w:p>
+        </w:tc>
+        <w:tc>
+          <w:tcPr>
+            <w:tcW w:w="2211" w:type="dxa"/>
+          </w:tcPr>
+          <w:p>
+            <w:pPr>
+              <w:rPr>
+                <w:rFonts w:ascii="Arial" w:hAnsi="Arial" w:cs="Arial"/>
+              </w:rPr>
+            </w:pPr>
+          </w:p>
+        </w:tc>
+      </w:tr>
+      <w:tr>
+        <w:tc>
+          <w:tcPr>
+            <w:tcW w:w="9288" w:type="dxa"/>
+            <w:gridSpan w:val="4"/>
+          </w:tcPr>
+          <w:p>
+            <w:pPr>
+              <w:rPr>
+                <w:rFonts w:ascii="Arial" w:hAnsi="Arial" w:cs="Arial"/>
+              </w:rPr>
+            </w:pPr>
+            <w:r>
+              <w:rPr>
+                <w:rFonts w:ascii="Arial" w:hAnsi="Arial" w:cs="Arial"/>
+              </w:rPr>
+              <w:t>1</w:t>
+            </w:r>
+          </w:p>
+        </w:tc>
+      </w:tr>
+      <w:tr>
+        <w:tc>
+          <w:tcPr>
+            <w:tcW w:w="2655" w:type="dxa"/>
+          </w:tcPr>
+          <w:p>
+            <w:pPr>
+              <w:rPr>
+                <w:rFonts w:ascii="Arial" w:hAnsi="Arial" w:cs="Arial"/>
+              </w:rPr>
+            </w:pPr>
+            <w:r>
+              <w:rPr>
+                <w:rFonts w:ascii="Arial" w:hAnsi="Arial" w:cs="Arial"/>
+              </w:rPr>
+              <w:t>1</w:t>
+            </w:r>
+          </w:p>
+        </w:tc>
+        <w:tc>
+          <w:tcPr>
+            <w:tcW w:w="2211" w:type="dxa"/>
+          </w:tcPr>
+          <w:p>
+            <w:pPr>
+              <w:rPr>
+                <w:rFonts w:ascii="Arial" w:hAnsi="Arial" w:cs="Arial"/>
+              </w:rPr>
+            </w:pPr>
+            <w:r>
+              <w:rPr>
+                <w:rFonts w:ascii="Arial" w:hAnsi="Arial" w:cs="Arial"/>
+              </w:rPr>
+              <w:t>2</w:t>
+            </w:r>
+          </w:p>
+        </w:tc>
+        <w:tc>
+          <w:tcPr>
+            <w:tcW w:w="2211" w:type="dxa"/>
+          </w:tcPr>
+          <w:p>
+            <w:pPr>
+              <w:rPr>
+                <w:rFonts w:ascii="Arial" w:hAnsi="Arial" w:cs="Arial"/>
+              </w:rPr>
+            </w:pPr>
+            <w:r>
+              <w:rPr>
+                <w:rFonts w:ascii="Arial" w:hAnsi="Arial" w:cs="Arial"/>
+              </w:rPr>
+              <w:t>3</w:t>
+            </w:r>
+          </w:p>
+        </w:tc>
+        <w:tc>
+          <w:tcPr>
+            <w:tcW w:w="2211" w:type="dxa"/>
+          </w:tcPr>
+          <w:p>
+            <w:pPr>
+              <w:rPr>
+                <w:rFonts w:ascii="Arial" w:hAnsi="Arial" w:cs="Arial"/>
+              </w:rPr>
+            </w:pPr>
+          </w:p>
+        </w:tc>
+      </w:tr>
+    </w:tbl>
     <w:p/>
     <w:sectPr>
       <w:pgSz w:w="11906" w:h="16838"/>
@@ -325,7 +485,7 @@
 </file>
 
 <file path=word/numbering.xml><?xml version="1.0" encoding="utf-8"?>
-<w:numbering xmlns:wpc="http://schemas.microsoft.com/office/word/2010/wordprocessingCanvas" xmlns:cx="http://schemas.microsoft.com/office/drawing/2014/chartex" xmlns:cx1="http://schemas.microsoft.com/office/drawing/2015/9/8/chartex" xmlns:cx2="http://schemas.microsoft.com/office/drawing/2015/10/21/chartex" xmlns:cx3="http://schemas.microsoft.com/office/drawing/2016/5/9/chartex" xmlns:cx4="http://schemas.microsoft.com/office/drawing/2016/5/10/chartex" xmlns:cx5="http://schemas.microsoft.com/office/drawing/2016/5/11/chartex" xmlns:cx6="http://schemas.microsoft.com/office/drawing/2016/5/12/chartex" xmlns:cx7="http://schemas.microsoft.com/office/drawing/2016/5/13/chartex" xmlns:cx8="http://schemas.microsoft.com/office/drawing/2016/5/14/chartex" xmlns:mc="http://schemas.openxmlformats.org/markup-compatibility/2006" xmlns:aink="http://schemas.microsoft.com/office/drawing/2016/ink" xmlns:am3d="http://schemas.microsoft.com/office/drawing/2017/model3d" xmlns:o="urn:schemas-microsoft-com:office:office" xmlns:r="http://schemas.openxmlformats.org/officeDocument/2006/relationships" xmlns:m="http://schemas.openxmlformats.org/officeDocument/2006/math" xmlns:v="urn:schemas-microsoft-com:vml" xmlns:wp14="http://schemas.microsoft.com/office/word/2010/wordprocessingDrawing" xmlns:wp="http://schemas.openxmlformats.org/drawingml/2006/wordprocessingDrawing" xmlns:w10="urn:schemas-microsoft-com:office:word" xmlns:w="http://schemas.openxmlformats.org/wordprocessingml/2006/main" xmlns:w14="http://schemas.microsoft.com/office/word/2010/wordml" xmlns:w15="http://schemas.microsoft.com/office/word/2012/wordml" xmlns:w16cid="http://schemas.microsoft.com/office/word/2016/wordml/cid" xmlns:w16se="http://schemas.microsoft.com/office/word/2015/wordml/symex" xmlns:wpg="http://schemas.microsoft.com/office/word/2010/wordprocessingGroup" xmlns:wpi="http://schemas.microsoft.com/office/word/2010/wordprocessingInk" xmlns:wne="http://schemas.microsoft.com/office/word/2006/wordml" xmlns:wps="http://schemas.microsoft.com/office/word/2010/wordprocessingShape" mc:Ignorable="w14 w15 w16se w16cid wp14">
+<w:numbering xmlns:wpc="http://schemas.microsoft.com/office/word/2010/wordprocessingCanvas" xmlns:cx="http://schemas.microsoft.com/office/drawing/2014/chartex" xmlns:cx1="http://schemas.microsoft.com/office/drawing/2015/9/8/chartex" xmlns:mc="http://schemas.openxmlformats.org/markup-compatibility/2006" xmlns:o="urn:schemas-microsoft-com:office:office" xmlns:r="http://schemas.openxmlformats.org/officeDocument/2006/relationships" xmlns:m="http://schemas.openxmlformats.org/officeDocument/2006/math" xmlns:v="urn:schemas-microsoft-com:vml" xmlns:wp14="http://schemas.microsoft.com/office/word/2010/wordprocessingDrawing" xmlns:wp="http://schemas.openxmlformats.org/drawingml/2006/wordprocessingDrawing" xmlns:w10="urn:schemas-microsoft-com:office:word" xmlns:w="http://schemas.openxmlformats.org/wordprocessingml/2006/main" xmlns:w14="http://schemas.microsoft.com/office/word/2010/wordml" xmlns:w15="http://schemas.microsoft.com/office/word/2012/wordml" xmlns:w16se="http://schemas.microsoft.com/office/word/2015/wordml/symex" xmlns:wpg="http://schemas.microsoft.com/office/word/2010/wordprocessingGroup" xmlns:wpi="http://schemas.microsoft.com/office/word/2010/wordprocessingInk" xmlns:wne="http://schemas.microsoft.com/office/word/2006/wordml" xmlns:wps="http://schemas.microsoft.com/office/word/2010/wordprocessingShape" mc:Ignorable="w14 w15 w16se wp14">
   <w:abstractNum w:abstractNumId="0" w15:restartNumberingAfterBreak="0">
     <w:nsid w:val="36E9589A"/>
     <w:multiLevelType w:val="hybridMultilevel"/>
@@ -562,7 +722,7 @@
 </file>
 
 <file path=word/styles.xml><?xml version="1.0" encoding="utf-8"?>
-<w:styles xmlns:mc="http://schemas.openxmlformats.org/markup-compatibility/2006" xmlns:r="http://schemas.openxmlformats.org/officeDocument/2006/relationships" xmlns:w="http://schemas.openxmlformats.org/wordprocessingml/2006/main" xmlns:w14="http://schemas.microsoft.com/office/word/2010/wordml" xmlns:w15="http://schemas.microsoft.com/office/word/2012/wordml" xmlns:w16cid="http://schemas.microsoft.com/office/word/2016/wordml/cid" xmlns:w16se="http://schemas.microsoft.com/office/word/2015/wordml/symex" mc:Ignorable="w14 w15 w16se w16cid">
+<w:styles xmlns:mc="http://schemas.openxmlformats.org/markup-compatibility/2006" xmlns:r="http://schemas.openxmlformats.org/officeDocument/2006/relationships" xmlns:w="http://schemas.openxmlformats.org/wordprocessingml/2006/main" xmlns:w14="http://schemas.microsoft.com/office/word/2010/wordml" xmlns:w15="http://schemas.microsoft.com/office/word/2012/wordml" xmlns:w16se="http://schemas.microsoft.com/office/word/2015/wordml/symex" mc:Ignorable="w14 w15 w16se">
   <w:docDefaults>
     <w:rPrDefault>
       <w:rPr>
@@ -578,7 +738,7 @@
       </w:pPr>
     </w:pPrDefault>
   </w:docDefaults>
-  <w:latentStyles w:defLockedState="0" w:defUIPriority="99" w:defSemiHidden="0" w:defUnhideWhenUsed="0" w:defQFormat="0" w:count="375">
+  <w:latentStyles w:defLockedState="0" w:defUIPriority="99" w:defSemiHidden="0" w:defUnhideWhenUsed="0" w:defQFormat="0" w:count="371">
     <w:lsdException w:name="Normal" w:uiPriority="0" w:qFormat="1"/>
     <w:lsdException w:name="heading 1" w:uiPriority="9" w:qFormat="1"/>
     <w:lsdException w:name="heading 2" w:semiHidden="1" w:uiPriority="9" w:unhideWhenUsed="1" w:qFormat="1"/>
@@ -684,6 +844,7 @@
     <w:lsdException w:name="HTML Sample" w:semiHidden="1" w:unhideWhenUsed="1"/>
     <w:lsdException w:name="HTML Typewriter" w:semiHidden="1" w:unhideWhenUsed="1"/>
     <w:lsdException w:name="HTML Variable" w:semiHidden="1" w:unhideWhenUsed="1"/>
+    <w:lsdException w:name="Normal Table" w:semiHidden="1" w:unhideWhenUsed="1"/>
     <w:lsdException w:name="annotation subject" w:semiHidden="1" w:unhideWhenUsed="1"/>
     <w:lsdException w:name="No List" w:semiHidden="1" w:unhideWhenUsed="1"/>
     <w:lsdException w:name="Outline List 1" w:semiHidden="1" w:unhideWhenUsed="1"/>
@@ -727,8 +888,10 @@
     <w:lsdException w:name="Table Elegant" w:semiHidden="1" w:unhideWhenUsed="1"/>
     <w:lsdException w:name="Table Professional" w:semiHidden="1" w:unhideWhenUsed="1"/>
     <w:lsdException w:name="Table Subtle 1" w:semiHidden="1" w:unhideWhenUsed="1"/>
+    <w:lsdException w:name="Table Subtle 2" w:semiHidden="1" w:unhideWhenUsed="1"/>
     <w:lsdException w:name="Table Web 1" w:semiHidden="1" w:unhideWhenUsed="1"/>
     <w:lsdException w:name="Table Web 2" w:semiHidden="1" w:unhideWhenUsed="1"/>
+    <w:lsdException w:name="Table Web 3" w:semiHidden="1" w:unhideWhenUsed="1"/>
     <w:lsdException w:name="Balloon Text" w:semiHidden="1" w:unhideWhenUsed="1"/>
     <w:lsdException w:name="Table Grid" w:uiPriority="59"/>
     <w:lsdException w:name="Table Theme" w:semiHidden="1" w:unhideWhenUsed="1"/>
@@ -947,10 +1110,6 @@
     <w:lsdException w:name="List Table 5 Dark Accent 6" w:uiPriority="50"/>
     <w:lsdException w:name="List Table 6 Colorful Accent 6" w:uiPriority="51"/>
     <w:lsdException w:name="List Table 7 Colorful Accent 6" w:uiPriority="52"/>
-    <w:lsdException w:name="Mention" w:semiHidden="1" w:unhideWhenUsed="1"/>
-    <w:lsdException w:name="Smart Hyperlink" w:semiHidden="1" w:unhideWhenUsed="1"/>
-    <w:lsdException w:name="Hashtag" w:semiHidden="1" w:unhideWhenUsed="1"/>
-    <w:lsdException w:name="Unresolved Mention" w:semiHidden="1" w:unhideWhenUsed="1"/>
   </w:latentStyles>
   <w:style w:type="paragraph" w:default="1" w:styleId="Normal">
     <w:name w:val="Normal"/>
@@ -1105,7 +1264,7 @@
 </file>
 
 <file path=word/glossary/document.xml><?xml version="1.0" encoding="utf-8"?>
-<w:glossaryDocument xmlns:wpc="http://schemas.microsoft.com/office/word/2010/wordprocessingCanvas" xmlns:cx="http://schemas.microsoft.com/office/drawing/2014/chartex" xmlns:cx1="http://schemas.microsoft.com/office/drawing/2015/9/8/chartex" xmlns:cx2="http://schemas.microsoft.com/office/drawing/2015/10/21/chartex" xmlns:cx3="http://schemas.microsoft.com/office/drawing/2016/5/9/chartex" xmlns:cx4="http://schemas.microsoft.com/office/drawing/2016/5/10/chartex" xmlns:cx5="http://schemas.microsoft.com/office/drawing/2016/5/11/chartex" xmlns:cx6="http://schemas.microsoft.com/office/drawing/2016/5/12/chartex" xmlns:cx7="http://schemas.microsoft.com/office/drawing/2016/5/13/chartex" xmlns:cx8="http://schemas.microsoft.com/office/drawing/2016/5/14/chartex" xmlns:mc="http://schemas.openxmlformats.org/markup-compatibility/2006" xmlns:aink="http://schemas.microsoft.com/office/drawing/2016/ink" xmlns:am3d="http://schemas.microsoft.com/office/drawing/2017/model3d" xmlns:o="urn:schemas-microsoft-com:office:office" xmlns:r="http://schemas.openxmlformats.org/officeDocument/2006/relationships" xmlns:m="http://schemas.openxmlformats.org/officeDocument/2006/math" xmlns:v="urn:schemas-microsoft-com:vml" xmlns:wp14="http://schemas.microsoft.com/office/word/2010/wordprocessingDrawing" xmlns:wp="http://schemas.openxmlformats.org/drawingml/2006/wordprocessingDrawing" xmlns:w10="urn:schemas-microsoft-com:office:word" xmlns:w="http://schemas.openxmlformats.org/wordprocessingml/2006/main" xmlns:w14="http://schemas.microsoft.com/office/word/2010/wordml" xmlns:w15="http://schemas.microsoft.com/office/word/2012/wordml" xmlns:w16cid="http://schemas.microsoft.com/office/word/2016/wordml/cid" xmlns:w16se="http://schemas.microsoft.com/office/word/2015/wordml/symex" xmlns:wpg="http://schemas.microsoft.com/office/word/2010/wordprocessingGroup" xmlns:wpi="http://schemas.microsoft.com/office/word/2010/wordprocessingInk" xmlns:wne="http://schemas.microsoft.com/office/word/2006/wordml" xmlns:wps="http://schemas.microsoft.com/office/word/2010/wordprocessingShape" mc:Ignorable="w14 w15 w16se w16cid wp14">
+<w:glossaryDocument xmlns:wpc="http://schemas.microsoft.com/office/word/2010/wordprocessingCanvas" xmlns:cx="http://schemas.microsoft.com/office/drawing/2014/chartex" xmlns:cx1="http://schemas.microsoft.com/office/drawing/2015/9/8/chartex" xmlns:mc="http://schemas.openxmlformats.org/markup-compatibility/2006" xmlns:o="urn:schemas-microsoft-com:office:office" xmlns:r="http://schemas.openxmlformats.org/officeDocument/2006/relationships" xmlns:m="http://schemas.openxmlformats.org/officeDocument/2006/math" xmlns:v="urn:schemas-microsoft-com:vml" xmlns:wp14="http://schemas.microsoft.com/office/word/2010/wordprocessingDrawing" xmlns:wp="http://schemas.openxmlformats.org/drawingml/2006/wordprocessingDrawing" xmlns:w10="urn:schemas-microsoft-com:office:word" xmlns:w="http://schemas.openxmlformats.org/wordprocessingml/2006/main" xmlns:w14="http://schemas.microsoft.com/office/word/2010/wordml" xmlns:w15="http://schemas.microsoft.com/office/word/2012/wordml" xmlns:w16se="http://schemas.microsoft.com/office/word/2015/wordml/symex" xmlns:wpg="http://schemas.microsoft.com/office/word/2010/wordprocessingGroup" xmlns:wpi="http://schemas.microsoft.com/office/word/2010/wordprocessingInk" xmlns:wne="http://schemas.microsoft.com/office/word/2006/wordml" xmlns:wps="http://schemas.microsoft.com/office/word/2010/wordprocessingShape" mc:Ignorable="w14 w15 w16se wp14">
   <w:docParts>
     <w:docPart>
       <w:docPartPr>
@@ -1141,7 +1300,7 @@
 </file>
 
 <file path=word/glossary/fontTable.xml><?xml version="1.0" encoding="utf-8"?>
-<w:fonts xmlns:mc="http://schemas.openxmlformats.org/markup-compatibility/2006" xmlns:r="http://schemas.openxmlformats.org/officeDocument/2006/relationships" xmlns:w="http://schemas.openxmlformats.org/wordprocessingml/2006/main" xmlns:w14="http://schemas.microsoft.com/office/word/2010/wordml" xmlns:w15="http://schemas.microsoft.com/office/word/2012/wordml" xmlns:w16cid="http://schemas.microsoft.com/office/word/2016/wordml/cid" xmlns:w16se="http://schemas.microsoft.com/office/word/2015/wordml/symex" mc:Ignorable="w14 w15 w16se w16cid">
+<w:fonts xmlns:mc="http://schemas.openxmlformats.org/markup-compatibility/2006" xmlns:r="http://schemas.openxmlformats.org/officeDocument/2006/relationships" xmlns:w="http://schemas.openxmlformats.org/wordprocessingml/2006/main" xmlns:w14="http://schemas.microsoft.com/office/word/2010/wordml" xmlns:w15="http://schemas.microsoft.com/office/word/2012/wordml" xmlns:w16se="http://schemas.microsoft.com/office/word/2015/wordml/symex" mc:Ignorable="w14 w15 w16se">
   <w:font w:name="Symbol">
     <w:panose1 w:val="05050102010706020507"/>
     <w:charset w:val="02"/>
@@ -1154,7 +1313,7 @@
     <w:charset w:val="00"/>
     <w:family w:val="roman"/>
     <w:pitch w:val="variable"/>
-    <w:sig w:usb0="E0002EFF" w:usb1="C000785B" w:usb2="00000009" w:usb3="00000000" w:csb0="000001FF" w:csb1="00000000"/>
+    <w:sig w:usb0="E0002AFF" w:usb1="C0007841" w:usb2="00000009" w:usb3="00000000" w:csb0="000001FF" w:csb1="00000000"/>
   </w:font>
   <w:font w:name="Courier New">
     <w:panose1 w:val="02070309020205020404"/>
@@ -1175,14 +1334,14 @@
     <w:charset w:val="00"/>
     <w:family w:val="swiss"/>
     <w:pitch w:val="variable"/>
-    <w:sig w:usb0="E0002AFF" w:usb1="C000247B" w:usb2="00000009" w:usb3="00000000" w:csb0="000001FF" w:csb1="00000000"/>
+    <w:sig w:usb0="E1002AFF" w:usb1="4000ACFF" w:usb2="00000009" w:usb3="00000000" w:csb0="000001FF" w:csb1="00000000"/>
   </w:font>
   <w:font w:name="Cambria">
     <w:panose1 w:val="02040503050406030204"/>
     <w:charset w:val="00"/>
     <w:family w:val="roman"/>
     <w:pitch w:val="variable"/>
-    <w:sig w:usb0="E00006FF" w:usb1="420024FF" w:usb2="02000000" w:usb3="00000000" w:csb0="0000019F" w:csb1="00000000"/>
+    <w:sig w:usb0="A00002EF" w:usb1="4000004B" w:usb2="00000000" w:usb3="00000000" w:csb0="0000019F" w:csb1="00000000"/>
   </w:font>
   <w:font w:name="Tahoma">
     <w:panose1 w:val="020B0604030504040204"/>
@@ -1204,20 +1363,20 @@
     <w:charset w:val="00"/>
     <w:family w:val="swiss"/>
     <w:pitch w:val="variable"/>
-    <w:sig w:usb0="E0002EFF" w:usb1="C000785B" w:usb2="00000009" w:usb3="00000000" w:csb0="000001FF" w:csb1="00000000"/>
+    <w:sig w:usb0="E0002AFF" w:usb1="C0007843" w:usb2="00000009" w:usb3="00000000" w:csb0="000001FF" w:csb1="00000000"/>
   </w:font>
   <w:font w:name="Calibri Light">
     <w:panose1 w:val="020F0302020204030204"/>
     <w:charset w:val="00"/>
     <w:family w:val="swiss"/>
     <w:pitch w:val="variable"/>
-    <w:sig w:usb0="E0002AFF" w:usb1="C000247B" w:usb2="00000009" w:usb3="00000000" w:csb0="000001FF" w:csb1="00000000"/>
+    <w:sig w:usb0="A0002AEF" w:usb1="4000207B" w:usb2="00000000" w:usb3="00000000" w:csb0="000001FF" w:csb1="00000000"/>
   </w:font>
 </w:fonts>
 </file>
 
 <file path=word/glossary/settings.xml><?xml version="1.0" encoding="utf-8"?>
-<w:settings xmlns:mc="http://schemas.openxmlformats.org/markup-compatibility/2006" xmlns:o="urn:schemas-microsoft-com:office:office" xmlns:r="http://schemas.openxmlformats.org/officeDocument/2006/relationships" xmlns:m="http://schemas.openxmlformats.org/officeDocument/2006/math" xmlns:v="urn:schemas-microsoft-com:vml" xmlns:w10="urn:schemas-microsoft-com:office:word" xmlns:w="http://schemas.openxmlformats.org/wordprocessingml/2006/main" xmlns:w14="http://schemas.microsoft.com/office/word/2010/wordml" xmlns:w15="http://schemas.microsoft.com/office/word/2012/wordml" xmlns:w16cid="http://schemas.microsoft.com/office/word/2016/wordml/cid" xmlns:w16se="http://schemas.microsoft.com/office/word/2015/wordml/symex" xmlns:sl="http://schemas.openxmlformats.org/schemaLibrary/2006/main" mc:Ignorable="w14 w15 w16se w16cid">
+<w:settings xmlns:mc="http://schemas.openxmlformats.org/markup-compatibility/2006" xmlns:o="urn:schemas-microsoft-com:office:office" xmlns:r="http://schemas.openxmlformats.org/officeDocument/2006/relationships" xmlns:m="http://schemas.openxmlformats.org/officeDocument/2006/math" xmlns:v="urn:schemas-microsoft-com:vml" xmlns:w10="urn:schemas-microsoft-com:office:word" xmlns:w="http://schemas.openxmlformats.org/wordprocessingml/2006/main" xmlns:w14="http://schemas.microsoft.com/office/word/2010/wordml" xmlns:w15="http://schemas.microsoft.com/office/word/2012/wordml" xmlns:w16se="http://schemas.microsoft.com/office/word/2015/wordml/symex" xmlns:sl="http://schemas.openxmlformats.org/schemaLibrary/2006/main" mc:Ignorable="w14 w15 w16se">
   <w:view w:val="normal"/>
   <w:defaultTabStop w:val="708"/>
   <w:hyphenationZone w:val="425"/>
@@ -1225,7 +1384,6 @@
   <w:compat>
     <w:useFELayout/>
     <w:compatSetting w:name="compatibilityMode" w:uri="http://schemas.microsoft.com/office/word" w:val="12"/>
-    <w:compatSetting w:name="useWord2013TrackBottomHyphenation" w:uri="http://schemas.microsoft.com/office/word" w:val="1"/>
   </w:compat>
   <w:rsids>
     <w:rsidRoot w:val="00C9155F"/>
@@ -1249,6 +1407,7 @@
     <w:rsid w:val="00C9155F"/>
     <w:rsid w:val="00D17318"/>
     <w:rsid w:val="00D2136D"/>
+    <w:rsid w:val="00F911A6"/>
     <w:rsid w:val="00F92CE1"/>
   </w:rsids>
   <m:mathPr>
@@ -1272,7 +1431,7 @@
 </file>
 
 <file path=word/glossary/styles.xml><?xml version="1.0" encoding="utf-8"?>
-<w:styles xmlns:mc="http://schemas.openxmlformats.org/markup-compatibility/2006" xmlns:r="http://schemas.openxmlformats.org/officeDocument/2006/relationships" xmlns:w="http://schemas.openxmlformats.org/wordprocessingml/2006/main" xmlns:w14="http://schemas.microsoft.com/office/word/2010/wordml" xmlns:w15="http://schemas.microsoft.com/office/word/2012/wordml" xmlns:w16cid="http://schemas.microsoft.com/office/word/2016/wordml/cid" xmlns:w16se="http://schemas.microsoft.com/office/word/2015/wordml/symex" mc:Ignorable="w14 w15 w16se w16cid">
+<w:styles xmlns:mc="http://schemas.openxmlformats.org/markup-compatibility/2006" xmlns:r="http://schemas.openxmlformats.org/officeDocument/2006/relationships" xmlns:w="http://schemas.openxmlformats.org/wordprocessingml/2006/main" xmlns:w14="http://schemas.microsoft.com/office/word/2010/wordml" xmlns:w15="http://schemas.microsoft.com/office/word/2012/wordml" xmlns:w16se="http://schemas.microsoft.com/office/word/2015/wordml/symex" mc:Ignorable="w14 w15 w16se">
   <w:docDefaults>
     <w:rPrDefault>
       <w:rPr>
@@ -1288,7 +1447,7 @@
       </w:pPr>
     </w:pPrDefault>
   </w:docDefaults>
-  <w:latentStyles w:defLockedState="0" w:defUIPriority="99" w:defSemiHidden="0" w:defUnhideWhenUsed="0" w:defQFormat="0" w:count="375">
+  <w:latentStyles w:defLockedState="0" w:defUIPriority="99" w:defSemiHidden="0" w:defUnhideWhenUsed="0" w:defQFormat="0" w:count="371">
     <w:lsdException w:name="Normal" w:uiPriority="0" w:qFormat="1"/>
     <w:lsdException w:name="heading 1" w:uiPriority="9" w:qFormat="1"/>
     <w:lsdException w:name="heading 2" w:semiHidden="1" w:uiPriority="9" w:unhideWhenUsed="1" w:qFormat="1"/>
@@ -1394,6 +1553,7 @@
     <w:lsdException w:name="HTML Sample" w:semiHidden="1" w:unhideWhenUsed="1"/>
     <w:lsdException w:name="HTML Typewriter" w:semiHidden="1" w:unhideWhenUsed="1"/>
     <w:lsdException w:name="HTML Variable" w:semiHidden="1" w:unhideWhenUsed="1"/>
+    <w:lsdException w:name="Normal Table" w:semiHidden="1" w:unhideWhenUsed="1"/>
     <w:lsdException w:name="annotation subject" w:semiHidden="1" w:unhideWhenUsed="1"/>
     <w:lsdException w:name="No List" w:semiHidden="1" w:unhideWhenUsed="1"/>
     <w:lsdException w:name="Outline List 1" w:semiHidden="1" w:unhideWhenUsed="1"/>
@@ -1437,8 +1597,10 @@
     <w:lsdException w:name="Table Elegant" w:semiHidden="1" w:unhideWhenUsed="1"/>
     <w:lsdException w:name="Table Professional" w:semiHidden="1" w:unhideWhenUsed="1"/>
     <w:lsdException w:name="Table Subtle 1" w:semiHidden="1" w:unhideWhenUsed="1"/>
+    <w:lsdException w:name="Table Subtle 2" w:semiHidden="1" w:unhideWhenUsed="1"/>
     <w:lsdException w:name="Table Web 1" w:semiHidden="1" w:unhideWhenUsed="1"/>
     <w:lsdException w:name="Table Web 2" w:semiHidden="1" w:unhideWhenUsed="1"/>
+    <w:lsdException w:name="Table Web 3" w:semiHidden="1" w:unhideWhenUsed="1"/>
     <w:lsdException w:name="Balloon Text" w:semiHidden="1" w:unhideWhenUsed="1"/>
     <w:lsdException w:name="Table Grid" w:uiPriority="59"/>
     <w:lsdException w:name="Table Theme" w:semiHidden="1" w:unhideWhenUsed="1"/>
@@ -1657,10 +1819,6 @@
     <w:lsdException w:name="List Table 5 Dark Accent 6" w:uiPriority="50"/>
     <w:lsdException w:name="List Table 6 Colorful Accent 6" w:uiPriority="51"/>
     <w:lsdException w:name="List Table 7 Colorful Accent 6" w:uiPriority="52"/>
-    <w:lsdException w:name="Mention" w:semiHidden="1" w:unhideWhenUsed="1"/>
-    <w:lsdException w:name="Smart Hyperlink" w:semiHidden="1" w:unhideWhenUsed="1"/>
-    <w:lsdException w:name="Hashtag" w:semiHidden="1" w:unhideWhenUsed="1"/>
-    <w:lsdException w:name="Unresolved Mention" w:semiHidden="1" w:unhideWhenUsed="1"/>
   </w:latentStyles>
   <w:style w:type="paragraph" w:default="1" w:styleId="Normal">
     <w:name w:val="Normal"/>
@@ -1720,7 +1878,7 @@
 </file>
 
 <file path=word/glossary/webSettings.xml><?xml version="1.0" encoding="utf-8"?>
-<w:webSettings xmlns:mc="http://schemas.openxmlformats.org/markup-compatibility/2006" xmlns:r="http://schemas.openxmlformats.org/officeDocument/2006/relationships" xmlns:w="http://schemas.openxmlformats.org/wordprocessingml/2006/main" xmlns:w14="http://schemas.microsoft.com/office/word/2010/wordml" xmlns:w15="http://schemas.microsoft.com/office/word/2012/wordml" xmlns:w16cid="http://schemas.microsoft.com/office/word/2016/wordml/cid" xmlns:w16se="http://schemas.microsoft.com/office/word/2015/wordml/symex" mc:Ignorable="w14 w15 w16se w16cid">
+<w:webSettings xmlns:mc="http://schemas.openxmlformats.org/markup-compatibility/2006" xmlns:r="http://schemas.openxmlformats.org/officeDocument/2006/relationships" xmlns:w="http://schemas.openxmlformats.org/wordprocessingml/2006/main" xmlns:w14="http://schemas.microsoft.com/office/word/2010/wordml" xmlns:w15="http://schemas.microsoft.com/office/word/2012/wordml" xmlns:w16se="http://schemas.microsoft.com/office/word/2015/wordml/symex" mc:Ignorable="w14 w15 w16se">
   <w:optimizeForBrowser/>
   <w:allowPNG/>
 </w:webSettings>

</xml_diff>